<commit_message>
CSS Warnungen behoben. Anleitung zur Webseite.pdf angepasst und erstellt.
</commit_message>
<xml_diff>
--- a/Anleitung zur Webseite.docx
+++ b/Anleitung zur Webseite.docx
@@ -101,11 +101,9 @@
               </w:numPr>
               <w:ind w:left="0" w:firstLine="0"/>
             </w:pPr>
-            <w:proofErr w:type="spellStart"/>
             <w:r>
               <w:t>test</w:t>
             </w:r>
-            <w:proofErr w:type="spellEnd"/>
           </w:p>
         </w:tc>
         <w:tc>
@@ -144,11 +142,9 @@
               </w:numPr>
               <w:ind w:left="0" w:firstLine="0"/>
             </w:pPr>
-            <w:proofErr w:type="spellStart"/>
             <w:r>
               <w:t>mathu</w:t>
             </w:r>
-            <w:proofErr w:type="spellEnd"/>
           </w:p>
         </w:tc>
         <w:tc>
@@ -164,11 +160,9 @@
               </w:numPr>
               <w:ind w:left="0" w:firstLine="0"/>
             </w:pPr>
-            <w:proofErr w:type="spellStart"/>
             <w:r>
               <w:t>kasachstan</w:t>
             </w:r>
-            <w:proofErr w:type="spellEnd"/>
           </w:p>
         </w:tc>
       </w:tr>
@@ -189,11 +183,9 @@
               </w:numPr>
               <w:ind w:left="0" w:firstLine="0"/>
             </w:pPr>
-            <w:proofErr w:type="spellStart"/>
             <w:r>
               <w:t>till</w:t>
             </w:r>
-            <w:proofErr w:type="spellEnd"/>
           </w:p>
         </w:tc>
         <w:tc>
@@ -209,11 +201,9 @@
               </w:numPr>
               <w:ind w:left="0" w:firstLine="0"/>
             </w:pPr>
-            <w:proofErr w:type="spellStart"/>
             <w:r>
               <w:t>schweiger</w:t>
             </w:r>
-            <w:proofErr w:type="spellEnd"/>
           </w:p>
         </w:tc>
       </w:tr>
@@ -234,11 +224,9 @@
               </w:numPr>
               <w:ind w:left="0" w:firstLine="0"/>
             </w:pPr>
-            <w:proofErr w:type="spellStart"/>
             <w:r>
               <w:t>christopher</w:t>
             </w:r>
-            <w:proofErr w:type="spellEnd"/>
           </w:p>
         </w:tc>
         <w:tc>
@@ -254,11 +242,9 @@
               </w:numPr>
               <w:ind w:left="0" w:firstLine="0"/>
             </w:pPr>
-            <w:proofErr w:type="spellStart"/>
             <w:r>
               <w:t>kolumbus</w:t>
             </w:r>
-            <w:proofErr w:type="spellEnd"/>
           </w:p>
         </w:tc>
       </w:tr>
@@ -279,11 +265,9 @@
               </w:numPr>
               <w:ind w:left="0" w:firstLine="0"/>
             </w:pPr>
-            <w:proofErr w:type="spellStart"/>
             <w:r>
               <w:t>simon</w:t>
             </w:r>
-            <w:proofErr w:type="spellEnd"/>
           </w:p>
         </w:tc>
         <w:tc>
@@ -299,11 +283,9 @@
               </w:numPr>
               <w:ind w:left="0" w:firstLine="0"/>
             </w:pPr>
-            <w:proofErr w:type="spellStart"/>
             <w:r>
               <w:t>unge</w:t>
             </w:r>
-            <w:proofErr w:type="spellEnd"/>
           </w:p>
         </w:tc>
       </w:tr>
@@ -324,11 +306,9 @@
               </w:numPr>
               <w:ind w:left="0" w:firstLine="0"/>
             </w:pPr>
-            <w:proofErr w:type="spellStart"/>
             <w:r>
               <w:t>admin</w:t>
             </w:r>
-            <w:proofErr w:type="spellEnd"/>
           </w:p>
         </w:tc>
         <w:tc>
@@ -344,11 +324,9 @@
               </w:numPr>
               <w:ind w:left="0" w:firstLine="0"/>
             </w:pPr>
-            <w:proofErr w:type="spellStart"/>
             <w:r>
               <w:t>admin</w:t>
             </w:r>
-            <w:proofErr w:type="spellEnd"/>
           </w:p>
         </w:tc>
       </w:tr>
@@ -428,15 +406,7 @@
         </w:numPr>
       </w:pPr>
       <w:r>
-        <w:t xml:space="preserve">Suchen nach Videolänge (Format: </w:t>
-      </w:r>
-      <w:proofErr w:type="gramStart"/>
-      <w:r>
-        <w:t>m:ss</w:t>
-      </w:r>
-      <w:proofErr w:type="gramEnd"/>
-      <w:r>
-        <w:t xml:space="preserve"> (Beispiel 0:04))</w:t>
+        <w:t>Suchen nach Videolänge (Format: m:ss (Beispiel 0:04))</w:t>
       </w:r>
     </w:p>
     <w:p>
@@ -465,17 +435,7 @@
         </w:numPr>
       </w:pPr>
       <w:r>
-        <w:t xml:space="preserve">Über Video </w:t>
-      </w:r>
-      <w:proofErr w:type="spellStart"/>
-      <w:proofErr w:type="gramStart"/>
-      <w:r>
-        <w:t>hovern</w:t>
-      </w:r>
-      <w:proofErr w:type="spellEnd"/>
-      <w:proofErr w:type="gramEnd"/>
-      <w:r>
-        <w:t xml:space="preserve"> um Funktionen anzeigen zu lassen.</w:t>
+        <w:t>Über Video hovern um Funktionen anzeigen zu lassen.</w:t>
       </w:r>
     </w:p>
     <w:p>
@@ -487,15 +447,7 @@
         </w:numPr>
       </w:pPr>
       <w:r>
-        <w:t xml:space="preserve">Über Video </w:t>
-      </w:r>
-      <w:proofErr w:type="spellStart"/>
-      <w:r>
-        <w:t>hovern</w:t>
-      </w:r>
-      <w:proofErr w:type="spellEnd"/>
-      <w:r>
-        <w:t xml:space="preserve"> um mit ‚X‘ das Video zu schließen</w:t>
+        <w:t>Über Video hovern um mit ‚X‘ das Video zu schließen</w:t>
       </w:r>
     </w:p>
     <w:p>
@@ -541,7 +493,21 @@
         </w:numPr>
       </w:pPr>
       <w:r>
-        <w:t>Klicken auf Home oder aufs Logo oben links.</w:t>
+        <w:t>Klicken auf Home</w:t>
+      </w:r>
+      <w:r>
+        <w:t xml:space="preserve"> unten links, </w:t>
+      </w:r>
+      <w:r>
+        <w:t>aufs Logo oben links</w:t>
+      </w:r>
+      <w:r>
+        <w:t xml:space="preserve"> oder auf das Haus oben Links</w:t>
+      </w:r>
+      <w:bookmarkStart w:id="0" w:name="_GoBack"/>
+      <w:bookmarkEnd w:id="0"/>
+      <w:r>
+        <w:t>.</w:t>
       </w:r>
     </w:p>
     <w:p>
@@ -560,8 +526,6 @@
       <w:r>
         <w:t>Impressum Link unten rechts.</w:t>
       </w:r>
-      <w:bookmarkStart w:id="0" w:name="_GoBack"/>
-      <w:bookmarkEnd w:id="0"/>
     </w:p>
     <w:sectPr>
       <w:pgSz w:w="11906" w:h="16838"/>
@@ -816,6 +780,7 @@
     <w:lsdException w:name="HTML Sample" w:semiHidden="1" w:unhideWhenUsed="1"/>
     <w:lsdException w:name="HTML Typewriter" w:semiHidden="1" w:unhideWhenUsed="1"/>
     <w:lsdException w:name="HTML Variable" w:semiHidden="1" w:unhideWhenUsed="1"/>
+    <w:lsdException w:name="Normal Table" w:semiHidden="1" w:unhideWhenUsed="1"/>
     <w:lsdException w:name="annotation subject" w:semiHidden="1" w:unhideWhenUsed="1"/>
     <w:lsdException w:name="No List" w:semiHidden="1" w:unhideWhenUsed="1"/>
     <w:lsdException w:name="Outline List 1" w:semiHidden="1" w:unhideWhenUsed="1"/>
@@ -861,9 +826,11 @@
     <w:lsdException w:name="Table Subtle 1" w:semiHidden="1" w:unhideWhenUsed="1"/>
     <w:lsdException w:name="Table Subtle 2" w:semiHidden="1" w:unhideWhenUsed="1"/>
     <w:lsdException w:name="Table Web 1" w:semiHidden="1" w:unhideWhenUsed="1"/>
+    <w:lsdException w:name="Table Web 2" w:semiHidden="1" w:unhideWhenUsed="1"/>
     <w:lsdException w:name="Table Web 3" w:semiHidden="1" w:unhideWhenUsed="1"/>
     <w:lsdException w:name="Balloon Text" w:semiHidden="1" w:unhideWhenUsed="1"/>
     <w:lsdException w:name="Table Grid" w:uiPriority="39"/>
+    <w:lsdException w:name="Table Theme" w:semiHidden="1" w:unhideWhenUsed="1"/>
     <w:lsdException w:name="Placeholder Text" w:semiHidden="1"/>
     <w:lsdException w:name="No Spacing" w:uiPriority="1" w:qFormat="1"/>
     <w:lsdException w:name="Light Shading" w:uiPriority="60"/>

</xml_diff>